<commit_message>
hardcode data for Dan and Alex, fix template
</commit_message>
<xml_diff>
--- a/Resources/Template Adeverinta Medic.docx
+++ b/Resources/Template Adeverinta Medic.docx
@@ -1,6 +1,6 @@
 
 <file path=word/document.xml><?xml version="1.0" encoding="utf-8"?>
-<w:document xmlns:wpc="http://schemas.microsoft.com/office/word/2010/wordprocessingCanvas" xmlns:cx="http://schemas.microsoft.com/office/drawing/2014/chartex" xmlns:cx1="http://schemas.microsoft.com/office/drawing/2015/9/8/chartex" xmlns:mc="http://schemas.openxmlformats.org/markup-compatibility/2006" xmlns:o="urn:schemas-microsoft-com:office:office" xmlns:r="http://schemas.openxmlformats.org/officeDocument/2006/relationships" xmlns:m="http://schemas.openxmlformats.org/officeDocument/2006/math" xmlns:v="urn:schemas-microsoft-com:vml" xmlns:wp14="http://schemas.microsoft.com/office/word/2010/wordprocessingDrawing" xmlns:wp="http://schemas.openxmlformats.org/drawingml/2006/wordprocessingDrawing" xmlns:w10="urn:schemas-microsoft-com:office:word" xmlns:w="http://schemas.openxmlformats.org/wordprocessingml/2006/main" xmlns:w14="http://schemas.microsoft.com/office/word/2010/wordml" xmlns:w15="http://schemas.microsoft.com/office/word/2012/wordml" xmlns:w16se="http://schemas.microsoft.com/office/word/2015/wordml/symex" xmlns:wpg="http://schemas.microsoft.com/office/word/2010/wordprocessingGroup" xmlns:wpi="http://schemas.microsoft.com/office/word/2010/wordprocessingInk" xmlns:wne="http://schemas.microsoft.com/office/word/2006/wordml" xmlns:wps="http://schemas.microsoft.com/office/word/2010/wordprocessingShape" mc:Ignorable="w14 w15 w16se wp14">
+<w:document xmlns:wpc="http://schemas.microsoft.com/office/word/2010/wordprocessingCanvas" xmlns:cx="http://schemas.microsoft.com/office/drawing/2014/chartex" xmlns:mc="http://schemas.openxmlformats.org/markup-compatibility/2006" xmlns:o="urn:schemas-microsoft-com:office:office" xmlns:r="http://schemas.openxmlformats.org/officeDocument/2006/relationships" xmlns:m="http://schemas.openxmlformats.org/officeDocument/2006/math" xmlns:v="urn:schemas-microsoft-com:vml" xmlns:wp14="http://schemas.microsoft.com/office/word/2010/wordprocessingDrawing" xmlns:wp="http://schemas.openxmlformats.org/drawingml/2006/wordprocessingDrawing" xmlns:w10="urn:schemas-microsoft-com:office:word" xmlns:w="http://schemas.openxmlformats.org/wordprocessingml/2006/main" xmlns:w14="http://schemas.microsoft.com/office/word/2010/wordml" xmlns:w15="http://schemas.microsoft.com/office/word/2012/wordml" xmlns:w16se="http://schemas.microsoft.com/office/word/2015/wordml/symex" xmlns:wpg="http://schemas.microsoft.com/office/word/2010/wordprocessingGroup" xmlns:wpi="http://schemas.microsoft.com/office/word/2010/wordprocessingInk" xmlns:wne="http://schemas.microsoft.com/office/word/2006/wordml" xmlns:wps="http://schemas.microsoft.com/office/word/2010/wordprocessingShape" mc:Ignorable="w14 w15 w16se wp14">
   <w:body>
     <w:p>
       <w:pPr>
@@ -688,7 +688,16 @@
           <w:szCs w:val="18"/>
           <w:lang w:eastAsia="en-GB"/>
         </w:rPr>
-        <w:t xml:space="preserve">la data de </w:t>
+        <w:t xml:space="preserve">la data </w:t>
+      </w:r>
+      <w:r>
+        <w:rPr>
+          <w:rFonts w:ascii="Arial" w:eastAsia="Times New Roman" w:hAnsi="Arial" w:cs="Arial"/>
+          <w:sz w:val="18"/>
+          <w:szCs w:val="18"/>
+          <w:lang w:eastAsia="en-GB"/>
+        </w:rPr>
+        <w:t xml:space="preserve">de </w:t>
       </w:r>
       <w:r>
         <w:rPr>
@@ -697,7 +706,6 @@
           <w:noProof/>
           <w:sz w:val="18"/>
           <w:szCs w:val="18"/>
-          <w:highlight w:val="yellow"/>
           <w:lang w:eastAsia="en-GB"/>
         </w:rPr>
         <w:fldChar w:fldCharType="begin"/>
@@ -709,7 +717,6 @@
           <w:noProof/>
           <w:sz w:val="18"/>
           <w:szCs w:val="18"/>
-          <w:highlight w:val="yellow"/>
           <w:lang w:eastAsia="en-GB"/>
         </w:rPr>
         <w:instrText xml:space="preserve"> MERGEFIELD De_la </w:instrText>
@@ -721,7 +728,6 @@
           <w:noProof/>
           <w:sz w:val="18"/>
           <w:szCs w:val="18"/>
-          <w:highlight w:val="yellow"/>
           <w:lang w:eastAsia="en-GB"/>
         </w:rPr>
         <w:fldChar w:fldCharType="separate"/>
@@ -733,7 +739,6 @@
           <w:noProof/>
           <w:sz w:val="18"/>
           <w:szCs w:val="18"/>
-          <w:highlight w:val="yellow"/>
           <w:lang w:eastAsia="en-GB"/>
         </w:rPr>
         <w:t>«De_la»</w:t>
@@ -745,7 +750,6 @@
           <w:noProof/>
           <w:sz w:val="18"/>
           <w:szCs w:val="18"/>
-          <w:highlight w:val="yellow"/>
           <w:lang w:eastAsia="en-GB"/>
         </w:rPr>
         <w:fldChar w:fldCharType="end"/>
@@ -757,7 +761,16 @@
           <w:szCs w:val="18"/>
           <w:lang w:eastAsia="en-GB"/>
         </w:rPr>
-        <w:t xml:space="preserve">, cu </w:t>
+        <w:t>,</w:t>
+      </w:r>
+      <w:r>
+        <w:rPr>
+          <w:rFonts w:ascii="Arial" w:eastAsia="Times New Roman" w:hAnsi="Arial" w:cs="Arial"/>
+          <w:sz w:val="18"/>
+          <w:szCs w:val="18"/>
+          <w:lang w:eastAsia="en-GB"/>
+        </w:rPr>
+        <w:t xml:space="preserve"> cu </w:t>
       </w:r>
       <w:proofErr w:type="spellStart"/>
       <w:r>
@@ -912,7 +925,6 @@
           <w:noProof/>
           <w:sz w:val="18"/>
           <w:szCs w:val="18"/>
-          <w:highlight w:val="yellow"/>
           <w:lang w:eastAsia="en-GB"/>
         </w:rPr>
         <w:fldChar w:fldCharType="begin"/>
@@ -924,7 +936,6 @@
           <w:noProof/>
           <w:sz w:val="18"/>
           <w:szCs w:val="18"/>
-          <w:highlight w:val="yellow"/>
           <w:lang w:eastAsia="en-GB"/>
         </w:rPr>
         <w:instrText xml:space="preserve"> MERGEFIELD Data_Angajare </w:instrText>
@@ -936,7 +947,6 @@
           <w:noProof/>
           <w:sz w:val="18"/>
           <w:szCs w:val="18"/>
-          <w:highlight w:val="yellow"/>
           <w:lang w:eastAsia="en-GB"/>
         </w:rPr>
         <w:fldChar w:fldCharType="separate"/>
@@ -948,7 +958,6 @@
           <w:noProof/>
           <w:sz w:val="18"/>
           <w:szCs w:val="18"/>
-          <w:highlight w:val="yellow"/>
           <w:lang w:eastAsia="en-GB"/>
         </w:rPr>
         <w:t>«Data_Angajare»</w:t>
@@ -960,7 +969,6 @@
           <w:noProof/>
           <w:sz w:val="18"/>
           <w:szCs w:val="18"/>
-          <w:highlight w:val="yellow"/>
           <w:lang w:eastAsia="en-GB"/>
         </w:rPr>
         <w:fldChar w:fldCharType="end"/>
@@ -1340,25 +1348,7 @@
           <w:sz w:val="18"/>
           <w:szCs w:val="18"/>
         </w:rPr>
-        <w:t xml:space="preserve"> la art. </w:t>
-      </w:r>
-      <w:proofErr w:type="gramStart"/>
-      <w:r>
-        <w:rPr>
-          <w:rFonts w:ascii="Arial" w:eastAsia="Verdana" w:hAnsi="Arial" w:cs="Arial"/>
-          <w:sz w:val="18"/>
-          <w:szCs w:val="18"/>
-        </w:rPr>
-        <w:t>7</w:t>
-      </w:r>
-      <w:proofErr w:type="gramEnd"/>
-      <w:r>
-        <w:rPr>
-          <w:rFonts w:ascii="Arial" w:eastAsia="Verdana" w:hAnsi="Arial" w:cs="Arial"/>
-          <w:sz w:val="18"/>
-          <w:szCs w:val="18"/>
-        </w:rPr>
-        <w:t xml:space="preserve"> din </w:t>
+        <w:t xml:space="preserve"> la art. 7 din </w:t>
       </w:r>
       <w:proofErr w:type="spellStart"/>
       <w:r>
@@ -1430,25 +1420,7 @@
           <w:sz w:val="18"/>
           <w:szCs w:val="18"/>
         </w:rPr>
-        <w:t xml:space="preserve">. </w:t>
-      </w:r>
-      <w:proofErr w:type="gramStart"/>
-      <w:r>
-        <w:rPr>
-          <w:rFonts w:ascii="Arial" w:eastAsia="Verdana" w:hAnsi="Arial" w:cs="Arial"/>
-          <w:sz w:val="18"/>
-          <w:szCs w:val="18"/>
-        </w:rPr>
-        <w:t>158/2005</w:t>
-      </w:r>
-      <w:proofErr w:type="gramEnd"/>
-      <w:r>
-        <w:rPr>
-          <w:rFonts w:ascii="Arial" w:eastAsia="Verdana" w:hAnsi="Arial" w:cs="Arial"/>
-          <w:sz w:val="18"/>
-          <w:szCs w:val="18"/>
-        </w:rPr>
-        <w:t xml:space="preserve"> </w:t>
+        <w:t xml:space="preserve">. 158/2005 </w:t>
       </w:r>
       <w:proofErr w:type="spellStart"/>
       <w:r>
@@ -1700,25 +1672,7 @@
           <w:sz w:val="18"/>
           <w:szCs w:val="18"/>
         </w:rPr>
-        <w:t xml:space="preserve">. </w:t>
-      </w:r>
-      <w:proofErr w:type="gramStart"/>
-      <w:r>
-        <w:rPr>
-          <w:rFonts w:ascii="Arial" w:eastAsia="Verdana" w:hAnsi="Arial" w:cs="Arial"/>
-          <w:sz w:val="18"/>
-          <w:szCs w:val="18"/>
-        </w:rPr>
-        <w:t>399/2006</w:t>
-      </w:r>
-      <w:proofErr w:type="gramEnd"/>
-      <w:r>
-        <w:rPr>
-          <w:rFonts w:ascii="Arial" w:eastAsia="Verdana" w:hAnsi="Arial" w:cs="Arial"/>
-          <w:sz w:val="18"/>
-          <w:szCs w:val="18"/>
-        </w:rPr>
-        <w:t xml:space="preserve">, cu </w:t>
+        <w:t xml:space="preserve">. 399/2006, cu </w:t>
       </w:r>
       <w:proofErr w:type="spellStart"/>
       <w:r>
@@ -2370,30 +2324,98 @@
           <w:sz w:val="18"/>
           <w:szCs w:val="18"/>
         </w:rPr>
-        <w:t xml:space="preserve"> de </w:t>
-      </w:r>
-      <w:proofErr w:type="gramStart"/>
+        <w:t xml:space="preserve"> </w:t>
+      </w:r>
+      <w:r>
+        <w:rPr>
+          <w:rFonts w:ascii="Arial" w:eastAsia="Verdana" w:hAnsi="Arial" w:cs="Arial"/>
+          <w:sz w:val="18"/>
+          <w:szCs w:val="18"/>
+        </w:rPr>
+        <w:t xml:space="preserve">de </w:t>
+      </w:r>
       <w:r>
         <w:rPr>
           <w:rFonts w:ascii="Arial" w:eastAsia="Verdana" w:hAnsi="Arial" w:cs="Arial"/>
           <w:b/>
           <w:sz w:val="18"/>
           <w:szCs w:val="18"/>
-          <w:highlight w:val="yellow"/>
-        </w:rPr>
-        <w:t>………..</w:t>
-      </w:r>
-      <w:proofErr w:type="gramEnd"/>
-      <w:r>
-        <w:rPr>
-          <w:rFonts w:ascii="Arial" w:eastAsia="Verdana" w:hAnsi="Arial" w:cs="Arial"/>
-          <w:sz w:val="18"/>
-          <w:szCs w:val="18"/>
-        </w:rPr>
-        <w:t xml:space="preserve"> </w:t>
-      </w:r>
-      <w:proofErr w:type="spellStart"/>
-      <w:proofErr w:type="gramStart"/>
+        </w:rPr>
+        <w:t>…</w:t>
+      </w:r>
+      <w:r>
+        <w:rPr>
+          <w:rFonts w:ascii="Arial" w:eastAsia="Times New Roman" w:hAnsi="Arial" w:cs="Arial"/>
+          <w:b/>
+          <w:noProof/>
+          <w:sz w:val="18"/>
+          <w:szCs w:val="18"/>
+          <w:lang w:eastAsia="en-GB"/>
+        </w:rPr>
+        <w:fldChar w:fldCharType="begin"/>
+      </w:r>
+      <w:r>
+        <w:rPr>
+          <w:rFonts w:ascii="Arial" w:eastAsia="Times New Roman" w:hAnsi="Arial" w:cs="Arial"/>
+          <w:b/>
+          <w:noProof/>
+          <w:sz w:val="18"/>
+          <w:szCs w:val="18"/>
+          <w:lang w:eastAsia="en-GB"/>
+        </w:rPr>
+        <w:instrText xml:space="preserve"> MERGEFIELD  Nr_zile </w:instrText>
+      </w:r>
+      <w:r>
+        <w:rPr>
+          <w:rFonts w:ascii="Arial" w:eastAsia="Times New Roman" w:hAnsi="Arial" w:cs="Arial"/>
+          <w:b/>
+          <w:noProof/>
+          <w:sz w:val="18"/>
+          <w:szCs w:val="18"/>
+          <w:lang w:eastAsia="en-GB"/>
+        </w:rPr>
+        <w:fldChar w:fldCharType="separate"/>
+      </w:r>
+      <w:r>
+        <w:rPr>
+          <w:rFonts w:ascii="Arial" w:eastAsia="Times New Roman" w:hAnsi="Arial" w:cs="Arial"/>
+          <w:b/>
+          <w:noProof/>
+          <w:sz w:val="18"/>
+          <w:szCs w:val="18"/>
+          <w:lang w:eastAsia="en-GB"/>
+        </w:rPr>
+        <w:t>«Nr_zile»</w:t>
+      </w:r>
+      <w:r>
+        <w:rPr>
+          <w:rFonts w:ascii="Arial" w:eastAsia="Times New Roman" w:hAnsi="Arial" w:cs="Arial"/>
+          <w:b/>
+          <w:noProof/>
+          <w:sz w:val="18"/>
+          <w:szCs w:val="18"/>
+          <w:lang w:eastAsia="en-GB"/>
+        </w:rPr>
+        <w:fldChar w:fldCharType="end"/>
+      </w:r>
+      <w:r>
+        <w:rPr>
+          <w:rFonts w:ascii="Arial" w:eastAsia="Verdana" w:hAnsi="Arial" w:cs="Arial"/>
+          <w:b/>
+          <w:sz w:val="18"/>
+          <w:szCs w:val="18"/>
+        </w:rPr>
+        <w:t>……..</w:t>
+      </w:r>
+      <w:r>
+        <w:rPr>
+          <w:rFonts w:ascii="Arial" w:eastAsia="Verdana" w:hAnsi="Arial" w:cs="Arial"/>
+          <w:sz w:val="18"/>
+          <w:szCs w:val="18"/>
+        </w:rPr>
+        <w:t xml:space="preserve"> </w:t>
+      </w:r>
+      <w:proofErr w:type="spellStart"/>
       <w:r>
         <w:rPr>
           <w:rFonts w:ascii="Arial" w:eastAsia="Verdana" w:hAnsi="Arial" w:cs="Arial"/>
@@ -2403,7 +2425,6 @@
         <w:t>zile</w:t>
       </w:r>
       <w:proofErr w:type="spellEnd"/>
-      <w:proofErr w:type="gramEnd"/>
       <w:r>
         <w:rPr>
           <w:rFonts w:ascii="Arial" w:eastAsia="Verdana" w:hAnsi="Arial" w:cs="Arial"/>
@@ -2454,7 +2475,6 @@
           <w:b/>
           <w:sz w:val="18"/>
           <w:szCs w:val="18"/>
-          <w:highlight w:val="yellow"/>
         </w:rPr>
         <w:t>31.10.2020</w:t>
       </w:r>
@@ -2746,6 +2766,8 @@
         <w:tab/>
         <w:t xml:space="preserve"> </w:t>
       </w:r>
+      <w:bookmarkStart w:id="0" w:name="_GoBack"/>
+      <w:bookmarkEnd w:id="0"/>
     </w:p>
     <w:tbl>
       <w:tblPr>
@@ -3579,50 +3601,99 @@
           <w:szCs w:val="18"/>
           <w:lang w:eastAsia="en-GB"/>
         </w:rPr>
-        <w:t xml:space="preserve"> la </w:t>
-      </w:r>
-      <w:proofErr w:type="spellStart"/>
-      <w:r>
-        <w:rPr>
-          <w:rFonts w:ascii="Arial" w:eastAsia="Times New Roman" w:hAnsi="Arial" w:cs="Arial"/>
-          <w:sz w:val="18"/>
-          <w:szCs w:val="18"/>
-          <w:highlight w:val="yellow"/>
-          <w:lang w:eastAsia="en-GB"/>
-        </w:rPr>
-        <w:t>medicul</w:t>
-      </w:r>
-      <w:proofErr w:type="spellEnd"/>
-      <w:r>
-        <w:rPr>
-          <w:rFonts w:ascii="Arial" w:eastAsia="Times New Roman" w:hAnsi="Arial" w:cs="Arial"/>
-          <w:sz w:val="18"/>
-          <w:szCs w:val="18"/>
-          <w:highlight w:val="yellow"/>
-          <w:lang w:eastAsia="en-GB"/>
-        </w:rPr>
-        <w:t xml:space="preserve"> de </w:t>
-      </w:r>
-      <w:proofErr w:type="spellStart"/>
-      <w:r>
-        <w:rPr>
-          <w:rFonts w:ascii="Arial" w:eastAsia="Times New Roman" w:hAnsi="Arial" w:cs="Arial"/>
-          <w:sz w:val="18"/>
-          <w:szCs w:val="18"/>
-          <w:highlight w:val="yellow"/>
-          <w:lang w:eastAsia="en-GB"/>
-        </w:rPr>
-        <w:t>familie</w:t>
-      </w:r>
-      <w:proofErr w:type="spellEnd"/>
-      <w:r>
-        <w:rPr>
-          <w:rFonts w:ascii="Arial" w:eastAsia="Times New Roman" w:hAnsi="Arial" w:cs="Arial"/>
+        <w:t xml:space="preserve"> </w:t>
+      </w:r>
+      <w:r>
+        <w:rPr>
+          <w:rFonts w:ascii="Arial" w:eastAsia="Times New Roman" w:hAnsi="Arial" w:cs="Arial"/>
+          <w:sz w:val="18"/>
+          <w:szCs w:val="18"/>
+          <w:lang w:eastAsia="en-GB"/>
+        </w:rPr>
+        <w:t>la</w:t>
+      </w:r>
+      <w:r>
+        <w:rPr>
+          <w:rFonts w:ascii="Arial" w:eastAsia="Times New Roman" w:hAnsi="Arial" w:cs="Arial"/>
+          <w:sz w:val="18"/>
+          <w:szCs w:val="18"/>
+          <w:lang w:eastAsia="en-GB"/>
+        </w:rPr>
+        <w:t xml:space="preserve"> </w:t>
+      </w:r>
+      <w:r>
+        <w:rPr>
+          <w:rFonts w:ascii="Arial" w:eastAsia="Times New Roman" w:hAnsi="Arial" w:cs="Arial"/>
+          <w:b/>
+          <w:noProof/>
+          <w:sz w:val="18"/>
+          <w:szCs w:val="18"/>
+          <w:lang w:eastAsia="en-GB"/>
+        </w:rPr>
+        <w:fldChar w:fldCharType="begin"/>
+      </w:r>
+      <w:r>
+        <w:rPr>
+          <w:rFonts w:ascii="Arial" w:eastAsia="Times New Roman" w:hAnsi="Arial" w:cs="Arial"/>
+          <w:b/>
+          <w:noProof/>
+          <w:sz w:val="18"/>
+          <w:szCs w:val="18"/>
+          <w:lang w:eastAsia="en-GB"/>
+        </w:rPr>
+        <w:instrText xml:space="preserve"> MERGEFIELD  Medic_de_Familie </w:instrText>
+      </w:r>
+      <w:r>
+        <w:rPr>
+          <w:rFonts w:ascii="Arial" w:eastAsia="Times New Roman" w:hAnsi="Arial" w:cs="Arial"/>
+          <w:b/>
+          <w:noProof/>
+          <w:sz w:val="18"/>
+          <w:szCs w:val="18"/>
+          <w:lang w:eastAsia="en-GB"/>
+        </w:rPr>
+        <w:fldChar w:fldCharType="separate"/>
+      </w:r>
+      <w:r>
+        <w:rPr>
+          <w:rFonts w:ascii="Arial" w:eastAsia="Times New Roman" w:hAnsi="Arial" w:cs="Arial"/>
+          <w:b/>
+          <w:noProof/>
+          <w:sz w:val="18"/>
+          <w:szCs w:val="18"/>
+          <w:lang w:eastAsia="en-GB"/>
+        </w:rPr>
+        <w:t>«Medic_de_Familie»</w:t>
+      </w:r>
+      <w:r>
+        <w:rPr>
+          <w:rFonts w:ascii="Arial" w:eastAsia="Times New Roman" w:hAnsi="Arial" w:cs="Arial"/>
+          <w:b/>
+          <w:noProof/>
+          <w:sz w:val="18"/>
+          <w:szCs w:val="18"/>
+          <w:lang w:eastAsia="en-GB"/>
+        </w:rPr>
+        <w:fldChar w:fldCharType="end"/>
+      </w:r>
+      <w:r>
+        <w:rPr>
+          <w:rFonts w:ascii="Arial" w:eastAsia="Times New Roman" w:hAnsi="Arial" w:cs="Arial"/>
+          <w:noProof/>
           <w:sz w:val="18"/>
           <w:szCs w:val="18"/>
           <w:lang w:eastAsia="en-GB"/>
         </w:rPr>
         <w:t>.</w:t>
+      </w:r>
+      <w:r>
+        <w:rPr>
+          <w:rFonts w:ascii="Arial" w:eastAsia="Times New Roman" w:hAnsi="Arial" w:cs="Arial"/>
+          <w:sz w:val="18"/>
+          <w:szCs w:val="18"/>
+          <w:lang w:eastAsia="en-GB"/>
+        </w:rPr>
+        <w:t xml:space="preserve"> </w:t>
       </w:r>
     </w:p>
     <w:p>
@@ -4193,25 +4264,7 @@
           <w:sz w:val="16"/>
           <w:szCs w:val="16"/>
         </w:rPr>
-        <w:t xml:space="preserve"> la art. </w:t>
-      </w:r>
-      <w:proofErr w:type="gramStart"/>
-      <w:r>
-        <w:rPr>
-          <w:rFonts w:ascii="Arial" w:eastAsia="Verdana" w:hAnsi="Arial" w:cs="Arial"/>
-          <w:sz w:val="16"/>
-          <w:szCs w:val="16"/>
-        </w:rPr>
-        <w:t>13</w:t>
-      </w:r>
-      <w:proofErr w:type="gramEnd"/>
-      <w:r>
-        <w:rPr>
-          <w:rFonts w:ascii="Arial" w:eastAsia="Verdana" w:hAnsi="Arial" w:cs="Arial"/>
-          <w:sz w:val="16"/>
-          <w:szCs w:val="16"/>
-        </w:rPr>
-        <w:t xml:space="preserve"> </w:t>
+        <w:t xml:space="preserve"> la art. 13 </w:t>
       </w:r>
       <w:proofErr w:type="spellStart"/>
       <w:r>
@@ -4229,25 +4282,7 @@
           <w:sz w:val="16"/>
           <w:szCs w:val="16"/>
         </w:rPr>
-        <w:t xml:space="preserve">. (3) </w:t>
-      </w:r>
-      <w:proofErr w:type="gramStart"/>
-      <w:r>
-        <w:rPr>
-          <w:rFonts w:ascii="Arial" w:eastAsia="Verdana" w:hAnsi="Arial" w:cs="Arial"/>
-          <w:sz w:val="16"/>
-          <w:szCs w:val="16"/>
-        </w:rPr>
-        <w:t>din</w:t>
-      </w:r>
-      <w:proofErr w:type="gramEnd"/>
-      <w:r>
-        <w:rPr>
-          <w:rFonts w:ascii="Arial" w:eastAsia="Verdana" w:hAnsi="Arial" w:cs="Arial"/>
-          <w:sz w:val="16"/>
-          <w:szCs w:val="16"/>
-        </w:rPr>
-        <w:t xml:space="preserve"> </w:t>
+        <w:t xml:space="preserve">. (3) din </w:t>
       </w:r>
       <w:proofErr w:type="spellStart"/>
       <w:r>
@@ -4319,25 +4354,7 @@
           <w:sz w:val="16"/>
           <w:szCs w:val="16"/>
         </w:rPr>
-        <w:t xml:space="preserve">. </w:t>
-      </w:r>
-      <w:proofErr w:type="gramStart"/>
-      <w:r>
-        <w:rPr>
-          <w:rFonts w:ascii="Arial" w:eastAsia="Verdana" w:hAnsi="Arial" w:cs="Arial"/>
-          <w:sz w:val="16"/>
-          <w:szCs w:val="16"/>
-        </w:rPr>
-        <w:t>158/2005</w:t>
-      </w:r>
-      <w:proofErr w:type="gramEnd"/>
-      <w:r>
-        <w:rPr>
-          <w:rFonts w:ascii="Arial" w:eastAsia="Verdana" w:hAnsi="Arial" w:cs="Arial"/>
-          <w:sz w:val="16"/>
-          <w:szCs w:val="16"/>
-        </w:rPr>
-        <w:t xml:space="preserve">, </w:t>
+        <w:t xml:space="preserve">. 158/2005, </w:t>
       </w:r>
       <w:proofErr w:type="spellStart"/>
       <w:r>
@@ -4463,25 +4480,7 @@
           <w:sz w:val="16"/>
           <w:szCs w:val="16"/>
         </w:rPr>
-        <w:t xml:space="preserve">. </w:t>
-      </w:r>
-      <w:proofErr w:type="gramStart"/>
-      <w:r>
-        <w:rPr>
-          <w:rFonts w:ascii="Arial" w:eastAsia="Verdana" w:hAnsi="Arial" w:cs="Arial"/>
-          <w:sz w:val="16"/>
-          <w:szCs w:val="16"/>
-        </w:rPr>
-        <w:t>399/2006</w:t>
-      </w:r>
-      <w:proofErr w:type="gramEnd"/>
-      <w:r>
-        <w:rPr>
-          <w:rFonts w:ascii="Arial" w:eastAsia="Verdana" w:hAnsi="Arial" w:cs="Arial"/>
-          <w:sz w:val="16"/>
-          <w:szCs w:val="16"/>
-        </w:rPr>
-        <w:t xml:space="preserve">, cu </w:t>
+        <w:t xml:space="preserve">. 399/2006, cu </w:t>
       </w:r>
       <w:proofErr w:type="spellStart"/>
       <w:r>
@@ -4754,25 +4753,7 @@
           <w:sz w:val="16"/>
           <w:szCs w:val="16"/>
         </w:rPr>
-        <w:t xml:space="preserve"> la art. </w:t>
-      </w:r>
-      <w:proofErr w:type="gramStart"/>
-      <w:r>
-        <w:rPr>
-          <w:rFonts w:ascii="Arial" w:eastAsia="Verdana" w:hAnsi="Arial" w:cs="Arial"/>
-          <w:sz w:val="16"/>
-          <w:szCs w:val="16"/>
-        </w:rPr>
-        <w:t>13</w:t>
-      </w:r>
-      <w:proofErr w:type="gramEnd"/>
-      <w:r>
-        <w:rPr>
-          <w:rFonts w:ascii="Arial" w:eastAsia="Verdana" w:hAnsi="Arial" w:cs="Arial"/>
-          <w:sz w:val="16"/>
-          <w:szCs w:val="16"/>
-        </w:rPr>
-        <w:t xml:space="preserve"> </w:t>
+        <w:t xml:space="preserve"> la art. 13 </w:t>
       </w:r>
       <w:proofErr w:type="spellStart"/>
       <w:r>
@@ -4790,25 +4771,7 @@
           <w:sz w:val="16"/>
           <w:szCs w:val="16"/>
         </w:rPr>
-        <w:t xml:space="preserve">. (3) </w:t>
-      </w:r>
-      <w:proofErr w:type="gramStart"/>
-      <w:r>
-        <w:rPr>
-          <w:rFonts w:ascii="Arial" w:eastAsia="Verdana" w:hAnsi="Arial" w:cs="Arial"/>
-          <w:sz w:val="16"/>
-          <w:szCs w:val="16"/>
-        </w:rPr>
-        <w:t>din</w:t>
-      </w:r>
-      <w:proofErr w:type="gramEnd"/>
-      <w:r>
-        <w:rPr>
-          <w:rFonts w:ascii="Arial" w:eastAsia="Verdana" w:hAnsi="Arial" w:cs="Arial"/>
-          <w:sz w:val="16"/>
-          <w:szCs w:val="16"/>
-        </w:rPr>
-        <w:t xml:space="preserve"> </w:t>
+        <w:t xml:space="preserve">. (3) din </w:t>
       </w:r>
       <w:proofErr w:type="spellStart"/>
       <w:r>
@@ -4880,25 +4843,7 @@
           <w:sz w:val="16"/>
           <w:szCs w:val="16"/>
         </w:rPr>
-        <w:t xml:space="preserve">. </w:t>
-      </w:r>
-      <w:proofErr w:type="gramStart"/>
-      <w:r>
-        <w:rPr>
-          <w:rFonts w:ascii="Arial" w:eastAsia="Verdana" w:hAnsi="Arial" w:cs="Arial"/>
-          <w:sz w:val="16"/>
-          <w:szCs w:val="16"/>
-        </w:rPr>
-        <w:t>158/2005</w:t>
-      </w:r>
-      <w:proofErr w:type="gramEnd"/>
-      <w:r>
-        <w:rPr>
-          <w:rFonts w:ascii="Arial" w:eastAsia="Verdana" w:hAnsi="Arial" w:cs="Arial"/>
-          <w:sz w:val="16"/>
-          <w:szCs w:val="16"/>
-        </w:rPr>
-        <w:t xml:space="preserve">, </w:t>
+        <w:t xml:space="preserve">. 158/2005, </w:t>
       </w:r>
       <w:proofErr w:type="spellStart"/>
       <w:r>
@@ -5024,25 +4969,7 @@
           <w:sz w:val="16"/>
           <w:szCs w:val="16"/>
         </w:rPr>
-        <w:t xml:space="preserve">. </w:t>
-      </w:r>
-      <w:proofErr w:type="gramStart"/>
-      <w:r>
-        <w:rPr>
-          <w:rFonts w:ascii="Arial" w:eastAsia="Verdana" w:hAnsi="Arial" w:cs="Arial"/>
-          <w:sz w:val="16"/>
-          <w:szCs w:val="16"/>
-        </w:rPr>
-        <w:t>399/2006</w:t>
-      </w:r>
-      <w:proofErr w:type="gramEnd"/>
-      <w:r>
-        <w:rPr>
-          <w:rFonts w:ascii="Arial" w:eastAsia="Verdana" w:hAnsi="Arial" w:cs="Arial"/>
-          <w:sz w:val="16"/>
-          <w:szCs w:val="16"/>
-        </w:rPr>
-        <w:t xml:space="preserve">, cu </w:t>
+        <w:t xml:space="preserve">. 399/2006, cu </w:t>
       </w:r>
       <w:proofErr w:type="spellStart"/>
       <w:r>
@@ -5318,7 +5245,6 @@
         <w:t xml:space="preserve"> de </w:t>
       </w:r>
       <w:proofErr w:type="spellStart"/>
-      <w:proofErr w:type="gramStart"/>
       <w:r>
         <w:rPr>
           <w:rFonts w:ascii="Arial" w:eastAsia="Verdana" w:hAnsi="Arial" w:cs="Arial"/>
@@ -5328,7 +5254,6 @@
         <w:t>medici</w:t>
       </w:r>
       <w:proofErr w:type="spellEnd"/>
-      <w:proofErr w:type="gramEnd"/>
       <w:r>
         <w:rPr>
           <w:rFonts w:ascii="Arial" w:eastAsia="Verdana" w:hAnsi="Arial" w:cs="Arial"/>
@@ -5612,12 +5537,9 @@
         <w:t xml:space="preserve">Sef serviciu resurse umane </w:t>
       </w:r>
     </w:p>
-    <w:p>
-      <w:bookmarkStart w:id="0" w:name="_GoBack"/>
-      <w:bookmarkEnd w:id="0"/>
-    </w:p>
+    <w:p/>
     <w:sectPr>
-      <w:headerReference w:type="default" r:id="rId6"/>
+      <w:headerReference w:type="default" r:id="rId9"/>
       <w:pgSz w:w="12240" w:h="15840"/>
       <w:pgMar w:top="1440" w:right="1440" w:bottom="1440" w:left="1440" w:header="720" w:footer="720" w:gutter="0"/>
       <w:cols w:space="720"/>
@@ -5628,7 +5550,7 @@
 </file>
 
 <file path=word/endnotes.xml><?xml version="1.0" encoding="utf-8"?>
-<w:endnotes xmlns:wpc="http://schemas.microsoft.com/office/word/2010/wordprocessingCanvas" xmlns:cx="http://schemas.microsoft.com/office/drawing/2014/chartex" xmlns:cx1="http://schemas.microsoft.com/office/drawing/2015/9/8/chartex" xmlns:mc="http://schemas.openxmlformats.org/markup-compatibility/2006" xmlns:o="urn:schemas-microsoft-com:office:office" xmlns:r="http://schemas.openxmlformats.org/officeDocument/2006/relationships" xmlns:m="http://schemas.openxmlformats.org/officeDocument/2006/math" xmlns:v="urn:schemas-microsoft-com:vml" xmlns:wp14="http://schemas.microsoft.com/office/word/2010/wordprocessingDrawing" xmlns:wp="http://schemas.openxmlformats.org/drawingml/2006/wordprocessingDrawing" xmlns:w10="urn:schemas-microsoft-com:office:word" xmlns:w="http://schemas.openxmlformats.org/wordprocessingml/2006/main" xmlns:w14="http://schemas.microsoft.com/office/word/2010/wordml" xmlns:w15="http://schemas.microsoft.com/office/word/2012/wordml" xmlns:w16se="http://schemas.microsoft.com/office/word/2015/wordml/symex" xmlns:wpg="http://schemas.microsoft.com/office/word/2010/wordprocessingGroup" xmlns:wpi="http://schemas.microsoft.com/office/word/2010/wordprocessingInk" xmlns:wne="http://schemas.microsoft.com/office/word/2006/wordml" xmlns:wps="http://schemas.microsoft.com/office/word/2010/wordprocessingShape" mc:Ignorable="w14 w15 w16se wp14">
+<w:endnotes xmlns:wpc="http://schemas.microsoft.com/office/word/2010/wordprocessingCanvas" xmlns:cx="http://schemas.microsoft.com/office/drawing/2014/chartex" xmlns:mc="http://schemas.openxmlformats.org/markup-compatibility/2006" xmlns:o="urn:schemas-microsoft-com:office:office" xmlns:r="http://schemas.openxmlformats.org/officeDocument/2006/relationships" xmlns:m="http://schemas.openxmlformats.org/officeDocument/2006/math" xmlns:v="urn:schemas-microsoft-com:vml" xmlns:wp14="http://schemas.microsoft.com/office/word/2010/wordprocessingDrawing" xmlns:wp="http://schemas.openxmlformats.org/drawingml/2006/wordprocessingDrawing" xmlns:w10="urn:schemas-microsoft-com:office:word" xmlns:w="http://schemas.openxmlformats.org/wordprocessingml/2006/main" xmlns:w14="http://schemas.microsoft.com/office/word/2010/wordml" xmlns:w15="http://schemas.microsoft.com/office/word/2012/wordml" xmlns:w16se="http://schemas.microsoft.com/office/word/2015/wordml/symex" xmlns:wpg="http://schemas.microsoft.com/office/word/2010/wordprocessingGroup" xmlns:wpi="http://schemas.microsoft.com/office/word/2010/wordprocessingInk" xmlns:wne="http://schemas.microsoft.com/office/word/2006/wordml" xmlns:wps="http://schemas.microsoft.com/office/word/2010/wordprocessingShape" mc:Ignorable="w14 w15 w16se wp14">
   <w:endnote w:type="separator" w:id="-1">
     <w:p>
       <w:pPr>
@@ -5653,7 +5575,7 @@
 </file>
 
 <file path=word/footnotes.xml><?xml version="1.0" encoding="utf-8"?>
-<w:footnotes xmlns:wpc="http://schemas.microsoft.com/office/word/2010/wordprocessingCanvas" xmlns:cx="http://schemas.microsoft.com/office/drawing/2014/chartex" xmlns:cx1="http://schemas.microsoft.com/office/drawing/2015/9/8/chartex" xmlns:mc="http://schemas.openxmlformats.org/markup-compatibility/2006" xmlns:o="urn:schemas-microsoft-com:office:office" xmlns:r="http://schemas.openxmlformats.org/officeDocument/2006/relationships" xmlns:m="http://schemas.openxmlformats.org/officeDocument/2006/math" xmlns:v="urn:schemas-microsoft-com:vml" xmlns:wp14="http://schemas.microsoft.com/office/word/2010/wordprocessingDrawing" xmlns:wp="http://schemas.openxmlformats.org/drawingml/2006/wordprocessingDrawing" xmlns:w10="urn:schemas-microsoft-com:office:word" xmlns:w="http://schemas.openxmlformats.org/wordprocessingml/2006/main" xmlns:w14="http://schemas.microsoft.com/office/word/2010/wordml" xmlns:w15="http://schemas.microsoft.com/office/word/2012/wordml" xmlns:w16se="http://schemas.microsoft.com/office/word/2015/wordml/symex" xmlns:wpg="http://schemas.microsoft.com/office/word/2010/wordprocessingGroup" xmlns:wpi="http://schemas.microsoft.com/office/word/2010/wordprocessingInk" xmlns:wne="http://schemas.microsoft.com/office/word/2006/wordml" xmlns:wps="http://schemas.microsoft.com/office/word/2010/wordprocessingShape" mc:Ignorable="w14 w15 w16se wp14">
+<w:footnotes xmlns:wpc="http://schemas.microsoft.com/office/word/2010/wordprocessingCanvas" xmlns:cx="http://schemas.microsoft.com/office/drawing/2014/chartex" xmlns:mc="http://schemas.openxmlformats.org/markup-compatibility/2006" xmlns:o="urn:schemas-microsoft-com:office:office" xmlns:r="http://schemas.openxmlformats.org/officeDocument/2006/relationships" xmlns:m="http://schemas.openxmlformats.org/officeDocument/2006/math" xmlns:v="urn:schemas-microsoft-com:vml" xmlns:wp14="http://schemas.microsoft.com/office/word/2010/wordprocessingDrawing" xmlns:wp="http://schemas.openxmlformats.org/drawingml/2006/wordprocessingDrawing" xmlns:w10="urn:schemas-microsoft-com:office:word" xmlns:w="http://schemas.openxmlformats.org/wordprocessingml/2006/main" xmlns:w14="http://schemas.microsoft.com/office/word/2010/wordml" xmlns:w15="http://schemas.microsoft.com/office/word/2012/wordml" xmlns:w16se="http://schemas.microsoft.com/office/word/2015/wordml/symex" xmlns:wpg="http://schemas.microsoft.com/office/word/2010/wordprocessingGroup" xmlns:wpi="http://schemas.microsoft.com/office/word/2010/wordprocessingInk" xmlns:wne="http://schemas.microsoft.com/office/word/2006/wordml" xmlns:wps="http://schemas.microsoft.com/office/word/2010/wordprocessingShape" mc:Ignorable="w14 w15 w16se wp14">
   <w:footnote w:type="separator" w:id="-1">
     <w:p>
       <w:pPr>
@@ -5678,7 +5600,7 @@
 </file>
 
 <file path=word/header1.xml><?xml version="1.0" encoding="utf-8"?>
-<w:hdr xmlns:wpc="http://schemas.microsoft.com/office/word/2010/wordprocessingCanvas" xmlns:cx="http://schemas.microsoft.com/office/drawing/2014/chartex" xmlns:cx1="http://schemas.microsoft.com/office/drawing/2015/9/8/chartex" xmlns:mc="http://schemas.openxmlformats.org/markup-compatibility/2006" xmlns:o="urn:schemas-microsoft-com:office:office" xmlns:r="http://schemas.openxmlformats.org/officeDocument/2006/relationships" xmlns:m="http://schemas.openxmlformats.org/officeDocument/2006/math" xmlns:v="urn:schemas-microsoft-com:vml" xmlns:wp14="http://schemas.microsoft.com/office/word/2010/wordprocessingDrawing" xmlns:wp="http://schemas.openxmlformats.org/drawingml/2006/wordprocessingDrawing" xmlns:w10="urn:schemas-microsoft-com:office:word" xmlns:w="http://schemas.openxmlformats.org/wordprocessingml/2006/main" xmlns:w14="http://schemas.microsoft.com/office/word/2010/wordml" xmlns:w15="http://schemas.microsoft.com/office/word/2012/wordml" xmlns:w16se="http://schemas.microsoft.com/office/word/2015/wordml/symex" xmlns:wpg="http://schemas.microsoft.com/office/word/2010/wordprocessingGroup" xmlns:wpi="http://schemas.microsoft.com/office/word/2010/wordprocessingInk" xmlns:wne="http://schemas.microsoft.com/office/word/2006/wordml" xmlns:wps="http://schemas.microsoft.com/office/word/2010/wordprocessingShape" mc:Ignorable="w14 w15 w16se wp14">
+<w:hdr xmlns:wpc="http://schemas.microsoft.com/office/word/2010/wordprocessingCanvas" xmlns:cx="http://schemas.microsoft.com/office/drawing/2014/chartex" xmlns:mc="http://schemas.openxmlformats.org/markup-compatibility/2006" xmlns:o="urn:schemas-microsoft-com:office:office" xmlns:r="http://schemas.openxmlformats.org/officeDocument/2006/relationships" xmlns:m="http://schemas.openxmlformats.org/officeDocument/2006/math" xmlns:v="urn:schemas-microsoft-com:vml" xmlns:wp14="http://schemas.microsoft.com/office/word/2010/wordprocessingDrawing" xmlns:wp="http://schemas.openxmlformats.org/drawingml/2006/wordprocessingDrawing" xmlns:w10="urn:schemas-microsoft-com:office:word" xmlns:w="http://schemas.openxmlformats.org/wordprocessingml/2006/main" xmlns:w14="http://schemas.microsoft.com/office/word/2010/wordml" xmlns:w15="http://schemas.microsoft.com/office/word/2012/wordml" xmlns:w16se="http://schemas.microsoft.com/office/word/2015/wordml/symex" xmlns:wpg="http://schemas.microsoft.com/office/word/2010/wordprocessingGroup" xmlns:wpi="http://schemas.microsoft.com/office/word/2010/wordprocessingInk" xmlns:wne="http://schemas.microsoft.com/office/word/2006/wordml" xmlns:wps="http://schemas.microsoft.com/office/word/2010/wordprocessingShape" mc:Ignorable="w14 w15 w16se wp14">
   <w:p>
     <w:pPr>
       <w:pStyle w:val="Header"/>
@@ -6750,6 +6672,15 @@
 </file>
 
 <file path=customXml/item1.xml><?xml version="1.0" encoding="utf-8"?>
+<?mso-contentType ?>
+<FormTemplates xmlns="http://schemas.microsoft.com/sharepoint/v3/contenttype/forms">
+  <Display>DocumentLibraryForm</Display>
+  <Edit>DocumentLibraryForm</Edit>
+  <New>DocumentLibraryForm</New>
+</FormTemplates>
+</file>
+
+<file path=customXml/item2.xml><?xml version="1.0" encoding="utf-8"?>
 <ct:contentTypeSchema xmlns:ct="http://schemas.microsoft.com/office/2006/metadata/contentType" xmlns:ma="http://schemas.microsoft.com/office/2006/metadata/properties/metaAttributes" ct:_="" ma:_="" ma:contentTypeName="Document" ma:contentTypeID="0x0101002868220AAE5D764383AE5B961048F021" ma:contentTypeVersion="0" ma:contentTypeDescription="Create a new document." ma:contentTypeScope="" ma:versionID="551e5759b55a773fd131ba874f776ed7">
   <xsd:schema xmlns:xsd="http://www.w3.org/2001/XMLSchema" xmlns:xs="http://www.w3.org/2001/XMLSchema" xmlns:p="http://schemas.microsoft.com/office/2006/metadata/properties" targetNamespace="http://schemas.microsoft.com/office/2006/metadata/properties" ma:root="true" ma:fieldsID="d413257cd9829394d17656a545d5fa4e">
     <xsd:element name="properties">
@@ -6863,15 +6794,6 @@
 </ct:contentTypeSchema>
 </file>
 
-<file path=customXml/item2.xml><?xml version="1.0" encoding="utf-8"?>
-<?mso-contentType ?>
-<FormTemplates xmlns="http://schemas.microsoft.com/sharepoint/v3/contenttype/forms">
-  <Display>DocumentLibraryForm</Display>
-  <Edit>DocumentLibraryForm</Edit>
-  <New>DocumentLibraryForm</New>
-</FormTemplates>
-</file>
-
 <file path=customXml/item3.xml><?xml version="1.0" encoding="utf-8"?>
 <p:properties xmlns:p="http://schemas.microsoft.com/office/2006/metadata/properties" xmlns:xsi="http://www.w3.org/2001/XMLSchema-instance" xmlns:pc="http://schemas.microsoft.com/office/infopath/2007/PartnerControls">
   <documentManagement/>
@@ -6879,13 +6801,34 @@
 </file>
 
 <file path=customXml/itemProps1.xml><?xml version="1.0" encoding="utf-8"?>
-<ds:datastoreItem xmlns:ds="http://schemas.openxmlformats.org/officeDocument/2006/customXml" ds:itemID="{83722C05-4820-4F5D-A961-6489AF5F0D07}"/>
+<ds:datastoreItem xmlns:ds="http://schemas.openxmlformats.org/officeDocument/2006/customXml" ds:itemID="{09BDF19B-ED3F-4386-AF46-4C0A9ED30424}">
+  <ds:schemaRefs>
+    <ds:schemaRef ds:uri="http://schemas.microsoft.com/sharepoint/v3/contenttype/forms"/>
+  </ds:schemaRefs>
+</ds:datastoreItem>
 </file>
 
 <file path=customXml/itemProps2.xml><?xml version="1.0" encoding="utf-8"?>
-<ds:datastoreItem xmlns:ds="http://schemas.openxmlformats.org/officeDocument/2006/customXml" ds:itemID="{09BDF19B-ED3F-4386-AF46-4C0A9ED30424}"/>
+<ds:datastoreItem xmlns:ds="http://schemas.openxmlformats.org/officeDocument/2006/customXml" ds:itemID="{83722C05-4820-4F5D-A961-6489AF5F0D07}">
+  <ds:schemaRefs>
+    <ds:schemaRef ds:uri="http://schemas.microsoft.com/office/2006/metadata/contentType"/>
+    <ds:schemaRef ds:uri="http://schemas.microsoft.com/office/2006/metadata/properties/metaAttributes"/>
+    <ds:schemaRef ds:uri="http://www.w3.org/2001/XMLSchema"/>
+    <ds:schemaRef ds:uri="http://schemas.microsoft.com/office/2006/metadata/properties"/>
+    <ds:schemaRef ds:uri="http://schemas.openxmlformats.org/package/2006/metadata/core-properties"/>
+    <ds:schemaRef ds:uri="http://purl.org/dc/elements/1.1/"/>
+    <ds:schemaRef ds:uri="http://purl.org/dc/terms/"/>
+    <ds:schemaRef ds:uri="http://schemas.microsoft.com/internal/obd"/>
+    <ds:schemaRef ds:uri="http://schemas.microsoft.com/office/infopath/2007/PartnerControls"/>
+  </ds:schemaRefs>
+</ds:datastoreItem>
 </file>
 
 <file path=customXml/itemProps3.xml><?xml version="1.0" encoding="utf-8"?>
-<ds:datastoreItem xmlns:ds="http://schemas.openxmlformats.org/officeDocument/2006/customXml" ds:itemID="{9BAE3100-D49F-402F-BB85-99916B4809AC}"/>
+<ds:datastoreItem xmlns:ds="http://schemas.openxmlformats.org/officeDocument/2006/customXml" ds:itemID="{9BAE3100-D49F-402F-BB85-99916B4809AC}">
+  <ds:schemaRefs>
+    <ds:schemaRef ds:uri="http://schemas.microsoft.com/office/2006/metadata/properties"/>
+    <ds:schemaRef ds:uri="http://schemas.microsoft.com/office/infopath/2007/PartnerControls"/>
+  </ds:schemaRefs>
+</ds:datastoreItem>
 </file>
</xml_diff>